<commit_message>
Changes : 	Added content "The Evolution of the Internet".
</commit_message>
<xml_diff>
--- a/Assignment1.docx
+++ b/Assignment1.docx
@@ -4,32 +4,33 @@
   <w:body>
     <w:p>
       <w:pPr>
-        <w:jc w:val="center"/>
+        <w:pStyle w:val="Title"/>
+        <w:jc w:val="both"/>
         <w:rPr>
           <w:b/>
           <w:color w:val="FFFFFF" w:themeColor="background1"/>
-          <w:sz w:val="56"/>
-        </w:rPr>
-      </w:pPr>
-      <w:r>
-        <w:rPr>
+        </w:rPr>
+      </w:pPr>
+      <w:r>
+        <w:rPr>
+          <w:b/>
           <w:noProof/>
           <w:color w:val="FFFFFF" w:themeColor="background1"/>
-          <w:sz w:val="56"/>
+          <w:sz w:val="72"/>
         </w:rPr>
         <mc:AlternateContent>
           <mc:Choice Requires="wps">
             <w:drawing>
-              <wp:anchor distT="0" distB="0" distL="114300" distR="114300" simplePos="0" relativeHeight="251659264" behindDoc="1" locked="0" layoutInCell="1" allowOverlap="1" wp14:anchorId="2584F00C" wp14:editId="77F9D05A">
+              <wp:anchor distT="0" distB="0" distL="114300" distR="114300" simplePos="0" relativeHeight="251658240" behindDoc="1" locked="0" layoutInCell="1" allowOverlap="1" wp14:anchorId="2584F00C" wp14:editId="77F9D05A">
                 <wp:simplePos x="0" y="0"/>
                 <wp:positionH relativeFrom="column">
-                  <wp:posOffset>-628650</wp:posOffset>
+                  <wp:posOffset>-620486</wp:posOffset>
                 </wp:positionH>
                 <wp:positionV relativeFrom="paragraph">
-                  <wp:posOffset>-990601</wp:posOffset>
+                  <wp:posOffset>-990600</wp:posOffset>
                 </wp:positionV>
-                <wp:extent cx="6942455" cy="6867525"/>
-                <wp:effectExtent l="0" t="0" r="0" b="9525"/>
+                <wp:extent cx="6931570" cy="6867525"/>
+                <wp:effectExtent l="0" t="0" r="3175" b="9525"/>
                 <wp:wrapNone/>
                 <wp:docPr id="18" name="Rectangle: Top Corners Rounded 104">
                   <a:extLst xmlns:a="http://schemas.openxmlformats.org/drawingml/2006/main">
@@ -46,7 +47,7 @@
                       <wps:spPr>
                         <a:xfrm>
                           <a:off x="0" y="0"/>
-                          <a:ext cx="6942455" cy="6867525"/>
+                          <a:ext cx="6931570" cy="6867525"/>
                         </a:xfrm>
                         <a:prstGeom prst="round2SameRect">
                           <a:avLst>
@@ -83,6 +84,9 @@
                     </wps:wsp>
                   </a:graphicData>
                 </a:graphic>
+                <wp14:sizeRelH relativeFrom="margin">
+                  <wp14:pctWidth>0</wp14:pctWidth>
+                </wp14:sizeRelH>
                 <wp14:sizeRelV relativeFrom="margin">
                   <wp14:pctHeight>0</wp14:pctHeight>
                 </wp14:sizeRelV>
@@ -91,9 +95,9 @@
           </mc:Choice>
           <mc:Fallback>
             <w:pict>
-              <v:shape w14:anchorId="44A56ED6" id="Rectangle: Top Corners Rounded 104" o:spid="_x0000_s1026" style="position:absolute;margin-left:-49.5pt;margin-top:-78pt;width:546.65pt;height:540.75pt;z-index:-251657216;visibility:visible;mso-wrap-style:square;mso-height-percent:0;mso-wrap-distance-left:9pt;mso-wrap-distance-top:0;mso-wrap-distance-right:9pt;mso-wrap-distance-bottom:0;mso-position-horizontal:absolute;mso-position-horizontal-relative:text;mso-position-vertical:absolute;mso-position-vertical-relative:text;mso-height-percent:0;mso-height-relative:margin;v-text-anchor:middle" coordsize="6942455,6867525" o:gfxdata="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" path="m,l6942455,r,l6942455,6867525r,l,6867525r,l,,,xe" fillcolor="#52cbbe" stroked="f" strokeweight="1pt">
+              <v:shape w14:anchorId="21E46368" id="Rectangle: Top Corners Rounded 104" o:spid="_x0000_s1026" style="position:absolute;margin-left:-48.85pt;margin-top:-78pt;width:545.8pt;height:540.75pt;z-index:-251658240;visibility:visible;mso-wrap-style:square;mso-width-percent:0;mso-height-percent:0;mso-wrap-distance-left:9pt;mso-wrap-distance-top:0;mso-wrap-distance-right:9pt;mso-wrap-distance-bottom:0;mso-position-horizontal:absolute;mso-position-horizontal-relative:text;mso-position-vertical:absolute;mso-position-vertical-relative:text;mso-width-percent:0;mso-height-percent:0;mso-width-relative:margin;mso-height-relative:margin;v-text-anchor:middle" coordsize="6931570,6867525" o:gfxdata="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" path="m,l6931570,r,l6931570,6867525r,l,6867525r,l,,,xe" fillcolor="#52cbbe" stroked="f" strokeweight="1pt">
                 <v:stroke joinstyle="miter"/>
-                <v:path arrowok="t" o:connecttype="custom" o:connectlocs="0,0;6942455,0;6942455,0;6942455,6867525;6942455,6867525;0,6867525;0,6867525;0,0;0,0" o:connectangles="0,0,0,0,0,0,0,0,0"/>
+                <v:path arrowok="t" o:connecttype="custom" o:connectlocs="0,0;6931570,0;6931570,0;6931570,6867525;6931570,6867525;0,6867525;0,6867525;0,0;0,0" o:connectangles="0,0,0,0,0,0,0,0,0"/>
               </v:shape>
             </w:pict>
           </mc:Fallback>
@@ -103,296 +107,251 @@
         <w:rPr>
           <w:b/>
           <w:color w:val="FFFFFF" w:themeColor="background1"/>
-          <w:sz w:val="56"/>
+          <w:sz w:val="72"/>
         </w:rPr>
         <w:t>Addis Ababa Institute of Technology</w:t>
       </w:r>
     </w:p>
     <w:p>
       <w:pPr>
-        <w:jc w:val="center"/>
+        <w:pStyle w:val="Title"/>
+        <w:jc w:val="both"/>
         <w:rPr>
           <w:color w:val="FFFFFF" w:themeColor="background1"/>
-          <w:sz w:val="56"/>
         </w:rPr>
       </w:pPr>
       <w:r>
         <w:rPr>
           <w:color w:val="FFFFFF" w:themeColor="background1"/>
-          <w:sz w:val="56"/>
         </w:rPr>
         <w:t>Department of Information Technology and Scientific Computing</w:t>
       </w:r>
     </w:p>
     <w:p>
       <w:pPr>
-        <w:jc w:val="center"/>
-        <w:rPr>
-          <w:sz w:val="56"/>
-        </w:rPr>
+        <w:jc w:val="both"/>
       </w:pPr>
       <w:r>
         <w:rPr>
           <w:noProof/>
           <w:sz w:val="56"/>
         </w:rPr>
-        <w:drawing>
-          <wp:anchor distT="0" distB="0" distL="114300" distR="114300" simplePos="0" relativeHeight="251661312" behindDoc="1" locked="0" layoutInCell="1" allowOverlap="1" wp14:anchorId="45BAFE49" wp14:editId="31BA1E72">
-            <wp:simplePos x="0" y="0"/>
-            <wp:positionH relativeFrom="column">
-              <wp:posOffset>800100</wp:posOffset>
-            </wp:positionH>
-            <wp:positionV relativeFrom="paragraph">
-              <wp:posOffset>29845</wp:posOffset>
-            </wp:positionV>
-            <wp:extent cx="4049395" cy="4076700"/>
-            <wp:effectExtent l="19050" t="19050" r="27305" b="19050"/>
-            <wp:wrapNone/>
-            <wp:docPr id="20" name="image1.png"/>
-            <wp:cNvGraphicFramePr/>
-            <a:graphic xmlns:a="http://schemas.openxmlformats.org/drawingml/2006/main">
-              <a:graphicData uri="http://schemas.openxmlformats.org/drawingml/2006/picture">
-                <pic:pic xmlns:pic="http://schemas.openxmlformats.org/drawingml/2006/picture">
-                  <pic:nvPicPr>
-                    <pic:cNvPr id="20" name="image1.png"/>
-                    <pic:cNvPicPr/>
-                  </pic:nvPicPr>
-                  <pic:blipFill>
-                    <a:blip r:embed="rId5">
-                      <a:extLst>
-                        <a:ext uri="{BEBA8EAE-BF5A-486C-A8C5-ECC9F3942E4B}">
-                          <a14:imgProps xmlns:a14="http://schemas.microsoft.com/office/drawing/2010/main">
-                            <a14:imgLayer r:embed="rId6">
-                              <a14:imgEffect>
-                                <a14:sharpenSoften amount="25000"/>
-                              </a14:imgEffect>
-                            </a14:imgLayer>
-                          </a14:imgProps>
-                        </a:ext>
-                        <a:ext uri="{28A0092B-C50C-407E-A947-70E740481C1C}">
-                          <a14:useLocalDpi xmlns:a14="http://schemas.microsoft.com/office/drawing/2010/main" val="0"/>
-                        </a:ext>
-                      </a:extLst>
-                    </a:blip>
-                    <a:srcRect/>
-                    <a:stretch>
-                      <a:fillRect/>
-                    </a:stretch>
-                  </pic:blipFill>
-                  <pic:spPr>
-                    <a:xfrm>
-                      <a:off x="0" y="0"/>
-                      <a:ext cx="4049395" cy="4076700"/>
-                    </a:xfrm>
-                    <a:prstGeom prst="ellipse">
-                      <a:avLst/>
-                    </a:prstGeom>
-                    <a:ln>
-                      <a:solidFill>
-                        <a:srgbClr val="59CCFF"/>
-                      </a:solidFill>
-                    </a:ln>
-                    <a:effectLst>
-                      <a:softEdge rad="112500"/>
-                    </a:effectLst>
-                  </pic:spPr>
-                </pic:pic>
-              </a:graphicData>
-            </a:graphic>
-            <wp14:sizeRelH relativeFrom="margin">
-              <wp14:pctWidth>0</wp14:pctWidth>
-            </wp14:sizeRelH>
-            <wp14:sizeRelV relativeFrom="margin">
-              <wp14:pctHeight>0</wp14:pctHeight>
-            </wp14:sizeRelV>
-          </wp:anchor>
-        </w:drawing>
-      </w:r>
-    </w:p>
-    <w:p>
-      <w:pPr>
-        <w:rPr>
-          <w:sz w:val="56"/>
-        </w:rPr>
-      </w:pPr>
-    </w:p>
-    <w:p>
-      <w:pPr>
-        <w:rPr>
-          <w:sz w:val="56"/>
-        </w:rPr>
-      </w:pPr>
-    </w:p>
-    <w:p>
-      <w:pPr>
-        <w:rPr>
-          <w:sz w:val="56"/>
-        </w:rPr>
-      </w:pPr>
-      <w:r>
-        <w:rPr>
-          <w:noProof/>
-          <w:sz w:val="56"/>
-        </w:rPr>
         <mc:AlternateContent>
-          <mc:Choice Requires="wps">
+          <mc:Choice Requires="wpg">
             <w:drawing>
-              <wp:anchor distT="0" distB="0" distL="114300" distR="114300" simplePos="0" relativeHeight="251660288" behindDoc="1" locked="0" layoutInCell="1" allowOverlap="1" wp14:anchorId="4C2ED2C8" wp14:editId="3B59148E">
+              <wp:anchor distT="0" distB="0" distL="114300" distR="114300" simplePos="0" relativeHeight="251661312" behindDoc="1" locked="0" layoutInCell="1" allowOverlap="1">
                 <wp:simplePos x="0" y="0"/>
                 <wp:positionH relativeFrom="column">
-                  <wp:posOffset>-624840</wp:posOffset>
+                  <wp:posOffset>-620486</wp:posOffset>
                 </wp:positionH>
                 <wp:positionV relativeFrom="paragraph">
-                  <wp:posOffset>356235</wp:posOffset>
+                  <wp:posOffset>29482</wp:posOffset>
                 </wp:positionV>
-                <wp:extent cx="6942455" cy="13550265"/>
-                <wp:effectExtent l="0" t="0" r="0" b="0"/>
+                <wp:extent cx="6942455" cy="15509694"/>
+                <wp:effectExtent l="0" t="19050" r="0" b="0"/>
                 <wp:wrapNone/>
-                <wp:docPr id="19" name="Freeform: Shape 107">
-                  <a:extLst xmlns:a="http://schemas.openxmlformats.org/drawingml/2006/main">
-                    <a:ext uri="{FF2B5EF4-FFF2-40B4-BE49-F238E27FC236}">
-                      <a16:creationId xmlns:a16="http://schemas.microsoft.com/office/drawing/2014/main" id="{48958204-CE05-4E79-AC55-C76FBB79E37F}"/>
-                    </a:ext>
-                  </a:extLst>
-                </wp:docPr>
+                <wp:docPr id="2" name="Group 2"/>
                 <wp:cNvGraphicFramePr/>
                 <a:graphic xmlns:a="http://schemas.openxmlformats.org/drawingml/2006/main">
-                  <a:graphicData uri="http://schemas.microsoft.com/office/word/2010/wordprocessingShape">
-                    <wps:wsp>
-                      <wps:cNvSpPr/>
-                      <wps:spPr>
-                        <a:xfrm flipV="1">
+                  <a:graphicData uri="http://schemas.microsoft.com/office/word/2010/wordprocessingGroup">
+                    <wpg:wgp>
+                      <wpg:cNvGrpSpPr/>
+                      <wpg:grpSpPr>
+                        <a:xfrm>
                           <a:off x="0" y="0"/>
-                          <a:ext cx="6942455" cy="13550265"/>
+                          <a:ext cx="6942455" cy="15509694"/>
+                          <a:chOff x="0" y="0"/>
+                          <a:chExt cx="6942455" cy="15509694"/>
                         </a:xfrm>
-                        <a:custGeom>
-                          <a:avLst/>
-                          <a:gdLst>
-                            <a:gd name="connsiteX0" fmla="*/ 0 w 1591582"/>
-                            <a:gd name="connsiteY0" fmla="*/ 3031986 h 3031986"/>
-                            <a:gd name="connsiteX1" fmla="*/ 357641 w 1591582"/>
-                            <a:gd name="connsiteY1" fmla="*/ 3031986 h 3031986"/>
-                            <a:gd name="connsiteX2" fmla="*/ 795791 w 1591582"/>
-                            <a:gd name="connsiteY2" fmla="*/ 2593836 h 3031986"/>
-                            <a:gd name="connsiteX3" fmla="*/ 1233941 w 1591582"/>
-                            <a:gd name="connsiteY3" fmla="*/ 3031986 h 3031986"/>
-                            <a:gd name="connsiteX4" fmla="*/ 1591582 w 1591582"/>
-                            <a:gd name="connsiteY4" fmla="*/ 3031986 h 3031986"/>
-                            <a:gd name="connsiteX5" fmla="*/ 1591582 w 1591582"/>
-                            <a:gd name="connsiteY5" fmla="*/ 314242 h 3031986"/>
-                            <a:gd name="connsiteX6" fmla="*/ 1277340 w 1591582"/>
-                            <a:gd name="connsiteY6" fmla="*/ 0 h 3031986"/>
-                            <a:gd name="connsiteX7" fmla="*/ 314242 w 1591582"/>
-                            <a:gd name="connsiteY7" fmla="*/ 0 h 3031986"/>
-                            <a:gd name="connsiteX8" fmla="*/ 0 w 1591582"/>
-                            <a:gd name="connsiteY8" fmla="*/ 314242 h 3031986"/>
-                          </a:gdLst>
-                          <a:ahLst/>
-                          <a:cxnLst>
-                            <a:cxn ang="0">
-                              <a:pos x="connsiteX0" y="connsiteY0"/>
-                            </a:cxn>
-                            <a:cxn ang="0">
-                              <a:pos x="connsiteX1" y="connsiteY1"/>
-                            </a:cxn>
-                            <a:cxn ang="0">
-                              <a:pos x="connsiteX2" y="connsiteY2"/>
-                            </a:cxn>
-                            <a:cxn ang="0">
-                              <a:pos x="connsiteX3" y="connsiteY3"/>
-                            </a:cxn>
-                            <a:cxn ang="0">
-                              <a:pos x="connsiteX4" y="connsiteY4"/>
-                            </a:cxn>
-                            <a:cxn ang="0">
-                              <a:pos x="connsiteX5" y="connsiteY5"/>
-                            </a:cxn>
-                            <a:cxn ang="0">
-                              <a:pos x="connsiteX6" y="connsiteY6"/>
-                            </a:cxn>
-                            <a:cxn ang="0">
-                              <a:pos x="connsiteX7" y="connsiteY7"/>
-                            </a:cxn>
-                            <a:cxn ang="0">
-                              <a:pos x="connsiteX8" y="connsiteY8"/>
-                            </a:cxn>
-                          </a:cxnLst>
-                          <a:rect l="l" t="t" r="r" b="b"/>
-                          <a:pathLst>
-                            <a:path w="1591582" h="3031986">
-                              <a:moveTo>
-                                <a:pt x="0" y="3031986"/>
-                              </a:moveTo>
-                              <a:lnTo>
-                                <a:pt x="357641" y="3031986"/>
-                              </a:lnTo>
-                              <a:cubicBezTo>
-                                <a:pt x="357641" y="2790002"/>
-                                <a:pt x="553807" y="2593836"/>
-                                <a:pt x="795791" y="2593836"/>
-                              </a:cubicBezTo>
-                              <a:cubicBezTo>
-                                <a:pt x="1037775" y="2593836"/>
-                                <a:pt x="1233941" y="2790002"/>
-                                <a:pt x="1233941" y="3031986"/>
-                              </a:cubicBezTo>
-                              <a:lnTo>
-                                <a:pt x="1591582" y="3031986"/>
-                              </a:lnTo>
-                              <a:lnTo>
-                                <a:pt x="1591582" y="314242"/>
-                              </a:lnTo>
-                              <a:cubicBezTo>
-                                <a:pt x="1591582" y="140691"/>
-                                <a:pt x="1450891" y="0"/>
-                                <a:pt x="1277340" y="0"/>
-                              </a:cubicBezTo>
-                              <a:lnTo>
-                                <a:pt x="314242" y="0"/>
-                              </a:lnTo>
-                              <a:cubicBezTo>
-                                <a:pt x="140691" y="0"/>
-                                <a:pt x="0" y="140691"/>
-                                <a:pt x="0" y="314242"/>
-                              </a:cubicBezTo>
-                              <a:close/>
-                            </a:path>
-                          </a:pathLst>
-                        </a:custGeom>
-                        <a:solidFill>
-                          <a:schemeClr val="bg1">
-                            <a:lumMod val="95000"/>
-                          </a:schemeClr>
-                        </a:solidFill>
-                        <a:ln>
-                          <a:noFill/>
-                        </a:ln>
-                        <a:effectLst>
-                          <a:outerShdw blurRad="127000" sx="1000" sy="1000" algn="ctr" rotWithShape="0">
-                            <a:prstClr val="black">
-                              <a:alpha val="82000"/>
-                            </a:prstClr>
-                          </a:outerShdw>
-                        </a:effectLst>
-                      </wps:spPr>
-                      <wps:style>
-                        <a:lnRef idx="2">
-                          <a:schemeClr val="accent1">
-                            <a:shade val="50000"/>
-                          </a:schemeClr>
-                        </a:lnRef>
-                        <a:fillRef idx="1">
-                          <a:schemeClr val="accent1"/>
-                        </a:fillRef>
-                        <a:effectRef idx="0">
-                          <a:schemeClr val="accent1"/>
-                        </a:effectRef>
-                        <a:fontRef idx="minor">
-                          <a:schemeClr val="lt1"/>
-                        </a:fontRef>
-                      </wps:style>
-                      <wps:bodyPr rtlCol="0" anchor="ctr"/>
-                    </wps:wsp>
+                      </wpg:grpSpPr>
+                      <wps:wsp>
+                        <wps:cNvPr id="19" name="Freeform: Shape 107">
+                          <a:extLst>
+                            <a:ext uri="{FF2B5EF4-FFF2-40B4-BE49-F238E27FC236}">
+                              <a16:creationId xmlns:a16="http://schemas.microsoft.com/office/drawing/2014/main" id="{48958204-CE05-4E79-AC55-C76FBB79E37F}"/>
+                            </a:ext>
+                          </a:extLst>
+                        </wps:cNvPr>
+                        <wps:cNvSpPr/>
+                        <wps:spPr>
+                          <a:xfrm flipV="1">
+                            <a:off x="0" y="1959429"/>
+                            <a:ext cx="6942455" cy="13550265"/>
+                          </a:xfrm>
+                          <a:custGeom>
+                            <a:avLst/>
+                            <a:gdLst>
+                              <a:gd name="connsiteX0" fmla="*/ 0 w 1591582"/>
+                              <a:gd name="connsiteY0" fmla="*/ 3031986 h 3031986"/>
+                              <a:gd name="connsiteX1" fmla="*/ 357641 w 1591582"/>
+                              <a:gd name="connsiteY1" fmla="*/ 3031986 h 3031986"/>
+                              <a:gd name="connsiteX2" fmla="*/ 795791 w 1591582"/>
+                              <a:gd name="connsiteY2" fmla="*/ 2593836 h 3031986"/>
+                              <a:gd name="connsiteX3" fmla="*/ 1233941 w 1591582"/>
+                              <a:gd name="connsiteY3" fmla="*/ 3031986 h 3031986"/>
+                              <a:gd name="connsiteX4" fmla="*/ 1591582 w 1591582"/>
+                              <a:gd name="connsiteY4" fmla="*/ 3031986 h 3031986"/>
+                              <a:gd name="connsiteX5" fmla="*/ 1591582 w 1591582"/>
+                              <a:gd name="connsiteY5" fmla="*/ 314242 h 3031986"/>
+                              <a:gd name="connsiteX6" fmla="*/ 1277340 w 1591582"/>
+                              <a:gd name="connsiteY6" fmla="*/ 0 h 3031986"/>
+                              <a:gd name="connsiteX7" fmla="*/ 314242 w 1591582"/>
+                              <a:gd name="connsiteY7" fmla="*/ 0 h 3031986"/>
+                              <a:gd name="connsiteX8" fmla="*/ 0 w 1591582"/>
+                              <a:gd name="connsiteY8" fmla="*/ 314242 h 3031986"/>
+                            </a:gdLst>
+                            <a:ahLst/>
+                            <a:cxnLst>
+                              <a:cxn ang="0">
+                                <a:pos x="connsiteX0" y="connsiteY0"/>
+                              </a:cxn>
+                              <a:cxn ang="0">
+                                <a:pos x="connsiteX1" y="connsiteY1"/>
+                              </a:cxn>
+                              <a:cxn ang="0">
+                                <a:pos x="connsiteX2" y="connsiteY2"/>
+                              </a:cxn>
+                              <a:cxn ang="0">
+                                <a:pos x="connsiteX3" y="connsiteY3"/>
+                              </a:cxn>
+                              <a:cxn ang="0">
+                                <a:pos x="connsiteX4" y="connsiteY4"/>
+                              </a:cxn>
+                              <a:cxn ang="0">
+                                <a:pos x="connsiteX5" y="connsiteY5"/>
+                              </a:cxn>
+                              <a:cxn ang="0">
+                                <a:pos x="connsiteX6" y="connsiteY6"/>
+                              </a:cxn>
+                              <a:cxn ang="0">
+                                <a:pos x="connsiteX7" y="connsiteY7"/>
+                              </a:cxn>
+                              <a:cxn ang="0">
+                                <a:pos x="connsiteX8" y="connsiteY8"/>
+                              </a:cxn>
+                            </a:cxnLst>
+                            <a:rect l="l" t="t" r="r" b="b"/>
+                            <a:pathLst>
+                              <a:path w="1591582" h="3031986">
+                                <a:moveTo>
+                                  <a:pt x="0" y="3031986"/>
+                                </a:moveTo>
+                                <a:lnTo>
+                                  <a:pt x="357641" y="3031986"/>
+                                </a:lnTo>
+                                <a:cubicBezTo>
+                                  <a:pt x="357641" y="2790002"/>
+                                  <a:pt x="553807" y="2593836"/>
+                                  <a:pt x="795791" y="2593836"/>
+                                </a:cubicBezTo>
+                                <a:cubicBezTo>
+                                  <a:pt x="1037775" y="2593836"/>
+                                  <a:pt x="1233941" y="2790002"/>
+                                  <a:pt x="1233941" y="3031986"/>
+                                </a:cubicBezTo>
+                                <a:lnTo>
+                                  <a:pt x="1591582" y="3031986"/>
+                                </a:lnTo>
+                                <a:lnTo>
+                                  <a:pt x="1591582" y="314242"/>
+                                </a:lnTo>
+                                <a:cubicBezTo>
+                                  <a:pt x="1591582" y="140691"/>
+                                  <a:pt x="1450891" y="0"/>
+                                  <a:pt x="1277340" y="0"/>
+                                </a:cubicBezTo>
+                                <a:lnTo>
+                                  <a:pt x="314242" y="0"/>
+                                </a:lnTo>
+                                <a:cubicBezTo>
+                                  <a:pt x="140691" y="0"/>
+                                  <a:pt x="0" y="140691"/>
+                                  <a:pt x="0" y="314242"/>
+                                </a:cubicBezTo>
+                                <a:close/>
+                              </a:path>
+                            </a:pathLst>
+                          </a:custGeom>
+                          <a:solidFill>
+                            <a:schemeClr val="bg1">
+                              <a:lumMod val="95000"/>
+                            </a:schemeClr>
+                          </a:solidFill>
+                          <a:ln>
+                            <a:noFill/>
+                          </a:ln>
+                          <a:effectLst>
+                            <a:outerShdw blurRad="127000" sx="1000" sy="1000" algn="ctr" rotWithShape="0">
+                              <a:prstClr val="black">
+                                <a:alpha val="82000"/>
+                              </a:prstClr>
+                            </a:outerShdw>
+                          </a:effectLst>
+                        </wps:spPr>
+                        <wps:style>
+                          <a:lnRef idx="2">
+                            <a:schemeClr val="accent1">
+                              <a:shade val="50000"/>
+                            </a:schemeClr>
+                          </a:lnRef>
+                          <a:fillRef idx="1">
+                            <a:schemeClr val="accent1"/>
+                          </a:fillRef>
+                          <a:effectRef idx="0">
+                            <a:schemeClr val="accent1"/>
+                          </a:effectRef>
+                          <a:fontRef idx="minor">
+                            <a:schemeClr val="lt1"/>
+                          </a:fontRef>
+                        </wps:style>
+                        <wps:bodyPr rtlCol="0" anchor="ctr"/>
+                      </wps:wsp>
+                      <pic:pic xmlns:pic="http://schemas.openxmlformats.org/drawingml/2006/picture">
+                        <pic:nvPicPr>
+                          <pic:cNvPr id="20" name="image1.png"/>
+                          <pic:cNvPicPr/>
+                        </pic:nvPicPr>
+                        <pic:blipFill>
+                          <a:blip r:embed="rId6">
+                            <a:extLst>
+                              <a:ext uri="{BEBA8EAE-BF5A-486C-A8C5-ECC9F3942E4B}">
+                                <a14:imgProps xmlns:a14="http://schemas.microsoft.com/office/drawing/2010/main">
+                                  <a14:imgLayer r:embed="rId7">
+                                    <a14:imgEffect>
+                                      <a14:sharpenSoften amount="25000"/>
+                                    </a14:imgEffect>
+                                  </a14:imgLayer>
+                                </a14:imgProps>
+                              </a:ext>
+                              <a:ext uri="{28A0092B-C50C-407E-A947-70E740481C1C}">
+                                <a14:useLocalDpi xmlns:a14="http://schemas.microsoft.com/office/drawing/2010/main" val="0"/>
+                              </a:ext>
+                            </a:extLst>
+                          </a:blip>
+                          <a:srcRect/>
+                          <a:stretch>
+                            <a:fillRect/>
+                          </a:stretch>
+                        </pic:blipFill>
+                        <pic:spPr>
+                          <a:xfrm>
+                            <a:off x="1447801" y="0"/>
+                            <a:ext cx="4049395" cy="4076700"/>
+                          </a:xfrm>
+                          <a:prstGeom prst="ellipse">
+                            <a:avLst/>
+                          </a:prstGeom>
+                          <a:ln>
+                            <a:solidFill>
+                              <a:srgbClr val="59CCFF"/>
+                            </a:solidFill>
+                          </a:ln>
+                          <a:effectLst>
+                            <a:softEdge rad="112500"/>
+                          </a:effectLst>
+                        </pic:spPr>
+                      </pic:pic>
+                    </wpg:wgp>
                   </a:graphicData>
                 </a:graphic>
               </wp:anchor>
@@ -400,11 +359,35 @@
           </mc:Choice>
           <mc:Fallback>
             <w:pict>
-              <v:shape w14:anchorId="2A2F507B" id="Freeform: Shape 107" o:spid="_x0000_s1026" style="position:absolute;margin-left:-49.2pt;margin-top:28.05pt;width:546.65pt;height:1066.95pt;flip:y;z-index:-251656192;visibility:visible;mso-wrap-style:square;mso-wrap-distance-left:9pt;mso-wrap-distance-top:0;mso-wrap-distance-right:9pt;mso-wrap-distance-bottom:0;mso-position-horizontal:absolute;mso-position-horizontal-relative:text;mso-position-vertical:absolute;mso-position-vertical-relative:text;v-text-anchor:middle" coordsize="1591582,3031986" o:gfxdata="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" path="m,3031986r357641,c357641,2790002,553807,2593836,795791,2593836v241984,,438150,196166,438150,438150l1591582,3031986r,-2717744c1591582,140691,1450891,,1277340,l314242,c140691,,,140691,,314242l,3031986xe" fillcolor="#f2f2f2 [3052]" stroked="f" strokeweight="1pt">
-                <v:stroke joinstyle="miter"/>
-                <v:shadow on="t" type="perspective" color="black" opacity="53739f" offset="0,0" matrix="655f,,,655f"/>
-                <v:path arrowok="t" o:connecttype="custom" o:connectlocs="0,13550265;1560024,13550265;3471228,11592126;5382431,13550265;6942455,13550265;6942455,1404381;5571736,0;1370719,0;0,1404381" o:connectangles="0,0,0,0,0,0,0,0,0"/>
-              </v:shape>
+              <v:group w14:anchorId="1F19F163" id="Group 2" o:spid="_x0000_s1026" style="position:absolute;margin-left:-48.85pt;margin-top:2.3pt;width:546.65pt;height:1221.25pt;z-index:-251655168" coordsize="69424,155096" o:gfxdata="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">
+                <v:shape id="Freeform: Shape 107" o:spid="_x0000_s1027" style="position:absolute;top:19594;width:69424;height:135502;flip:y;visibility:visible;mso-wrap-style:square;v-text-anchor:middle" coordsize="1591582,3031986" o:gfxdata="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" path="m,3031986r357641,c357641,2790002,553807,2593836,795791,2593836v241984,,438150,196166,438150,438150l1591582,3031986r,-2717744c1591582,140691,1450891,,1277340,l314242,c140691,,,140691,,314242l,3031986xe" fillcolor="#f2f2f2 [3052]" stroked="f" strokeweight="1pt">
+                  <v:stroke joinstyle="miter"/>
+                  <v:shadow on="t" type="perspective" color="black" opacity="53739f" offset="0,0" matrix="655f,,,655f"/>
+                  <v:path arrowok="t" o:connecttype="custom" o:connectlocs="0,13550265;1560024,13550265;3471228,11592126;5382431,13550265;6942455,13550265;6942455,1404381;5571736,0;1370719,0;0,1404381" o:connectangles="0,0,0,0,0,0,0,0,0"/>
+                </v:shape>
+                <v:shapetype id="_x0000_t75" coordsize="21600,21600" o:spt="75" o:preferrelative="t" path="m@4@5l@4@11@9@11@9@5xe" filled="f" stroked="f">
+                  <v:stroke joinstyle="miter"/>
+                  <v:formulas>
+                    <v:f eqn="if lineDrawn pixelLineWidth 0"/>
+                    <v:f eqn="sum @0 1 0"/>
+                    <v:f eqn="sum 0 0 @1"/>
+                    <v:f eqn="prod @2 1 2"/>
+                    <v:f eqn="prod @3 21600 pixelWidth"/>
+                    <v:f eqn="prod @3 21600 pixelHeight"/>
+                    <v:f eqn="sum @0 0 1"/>
+                    <v:f eqn="prod @6 1 2"/>
+                    <v:f eqn="prod @7 21600 pixelWidth"/>
+                    <v:f eqn="sum @8 21600 0"/>
+                    <v:f eqn="prod @7 21600 pixelHeight"/>
+                    <v:f eqn="sum @10 21600 0"/>
+                  </v:formulas>
+                  <v:path o:extrusionok="f" gradientshapeok="t" o:connecttype="rect"/>
+                  <o:lock v:ext="edit" aspectratio="t"/>
+                </v:shapetype>
+                <v:shape id="image1.png" o:spid="_x0000_s1028" type="#_x0000_t75" style="position:absolute;left:14478;width:40493;height:40767;visibility:visible;mso-wrap-style:square" o:gfxdata="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" stroked="t" strokecolor="#59ccff">
+                  <v:imagedata r:id="rId8" o:title=""/>
+                </v:shape>
+              </v:group>
             </w:pict>
           </mc:Fallback>
         </mc:AlternateContent>
@@ -412,94 +395,46 @@
     </w:p>
     <w:p>
       <w:pPr>
-        <w:rPr>
-          <w:sz w:val="56"/>
-        </w:rPr>
-      </w:pPr>
-    </w:p>
-    <w:p>
-      <w:pPr>
-        <w:rPr>
-          <w:sz w:val="56"/>
-        </w:rPr>
-      </w:pPr>
-    </w:p>
-    <w:p>
-      <w:pPr>
-        <w:jc w:val="center"/>
-        <w:rPr>
-          <w:color w:val="3B3838" w:themeColor="background2" w:themeShade="40"/>
-          <w:sz w:val="56"/>
-        </w:rPr>
-      </w:pPr>
-    </w:p>
-    <w:p>
-      <w:pPr>
-        <w:rPr>
-          <w:color w:val="3B3838" w:themeColor="background2" w:themeShade="40"/>
-          <w:sz w:val="28"/>
-        </w:rPr>
-      </w:pPr>
-      <w:r>
-        <w:rPr>
-          <w:color w:val="3B3838" w:themeColor="background2" w:themeShade="40"/>
-          <w:sz w:val="28"/>
-        </w:rPr>
+        <w:spacing w:before="6600"/>
+        <w:jc w:val="both"/>
+      </w:pPr>
+      <w:r>
         <w:t>Prepared by: Kaleb Besufikad</w:t>
       </w:r>
     </w:p>
     <w:p>
       <w:pPr>
-        <w:rPr>
-          <w:color w:val="3B3838" w:themeColor="background2" w:themeShade="40"/>
-          <w:sz w:val="28"/>
-        </w:rPr>
-      </w:pPr>
-      <w:r>
-        <w:rPr>
-          <w:color w:val="3B3838" w:themeColor="background2" w:themeShade="40"/>
-          <w:sz w:val="28"/>
-        </w:rPr>
+        <w:jc w:val="both"/>
+      </w:pPr>
+      <w:r>
         <w:t>ID: ATR/7065/11</w:t>
       </w:r>
     </w:p>
     <w:p>
       <w:pPr>
-        <w:rPr>
-          <w:color w:val="3B3838" w:themeColor="background2" w:themeShade="40"/>
-          <w:sz w:val="28"/>
-        </w:rPr>
-      </w:pPr>
-      <w:r>
-        <w:rPr>
-          <w:color w:val="3B3838" w:themeColor="background2" w:themeShade="40"/>
-          <w:sz w:val="28"/>
-        </w:rPr>
+        <w:jc w:val="both"/>
+      </w:pPr>
+      <w:r>
         <w:t>Section 1</w:t>
       </w:r>
     </w:p>
     <w:p>
       <w:pPr>
-        <w:spacing w:before="240" w:after="1200"/>
-        <w:rPr>
-          <w:color w:val="3B3838" w:themeColor="background2" w:themeShade="40"/>
-          <w:sz w:val="28"/>
+        <w:spacing w:after="480"/>
+        <w:jc w:val="both"/>
+        <w:rPr>
           <w:szCs w:val="28"/>
         </w:rPr>
       </w:pPr>
       <w:r>
         <w:rPr>
-          <w:color w:val="3B3838" w:themeColor="background2" w:themeShade="40"/>
-          <w:sz w:val="28"/>
           <w:szCs w:val="28"/>
         </w:rPr>
-        <w:t xml:space="preserve">Submitted To: Mr. </w:t>
+        <w:t xml:space="preserve">Submitted To: Mr </w:t>
       </w:r>
       <w:proofErr w:type="spellStart"/>
       <w:r>
         <w:rPr>
-          <w:color w:val="3B3838" w:themeColor="background2" w:themeShade="40"/>
-          <w:sz w:val="28"/>
           <w:szCs w:val="28"/>
         </w:rPr>
         <w:t>Fitsum</w:t>
@@ -507,8 +442,6 @@
       <w:proofErr w:type="spellEnd"/>
       <w:r>
         <w:rPr>
-          <w:color w:val="3B3838" w:themeColor="background2" w:themeShade="40"/>
-          <w:sz w:val="28"/>
           <w:szCs w:val="28"/>
         </w:rPr>
         <w:t xml:space="preserve"> </w:t>
@@ -516,8 +449,6 @@
       <w:proofErr w:type="spellStart"/>
       <w:r>
         <w:rPr>
-          <w:color w:val="3B3838" w:themeColor="background2" w:themeShade="40"/>
-          <w:sz w:val="28"/>
           <w:szCs w:val="28"/>
         </w:rPr>
         <w:t>Alemu</w:t>
@@ -525,8 +456,6 @@
       <w:proofErr w:type="spellEnd"/>
       <w:r>
         <w:rPr>
-          <w:color w:val="3B3838" w:themeColor="background2" w:themeShade="40"/>
-          <w:sz w:val="28"/>
           <w:szCs w:val="28"/>
         </w:rPr>
         <w:t xml:space="preserve"> </w:t>
@@ -534,55 +463,43 @@
     </w:p>
     <w:p>
       <w:pPr>
-        <w:jc w:val="right"/>
-        <w:rPr>
-          <w:color w:val="3B3838" w:themeColor="background2" w:themeShade="40"/>
-        </w:rPr>
-      </w:pPr>
-      <w:r>
-        <w:rPr>
-          <w:color w:val="3B3838" w:themeColor="background2" w:themeShade="40"/>
-        </w:rPr>
+        <w:spacing w:before="480" w:after="0" w:line="240" w:lineRule="auto"/>
+        <w:jc w:val="both"/>
+      </w:pPr>
+      <w:r>
         <w:fldChar w:fldCharType="begin"/>
       </w:r>
       <w:r>
         <w:rPr>
-          <w:color w:val="3B3838" w:themeColor="background2" w:themeShade="40"/>
           <w:lang w:val="en-US"/>
         </w:rPr>
         <w:instrText xml:space="preserve"> DATE \@ "MMMM d, yyyy" </w:instrText>
       </w:r>
       <w:r>
-        <w:rPr>
-          <w:color w:val="3B3838" w:themeColor="background2" w:themeShade="40"/>
-        </w:rPr>
         <w:fldChar w:fldCharType="separate"/>
       </w:r>
       <w:r>
         <w:rPr>
           <w:noProof/>
-          <w:color w:val="3B3838" w:themeColor="background2" w:themeShade="40"/>
           <w:lang w:val="en-US"/>
         </w:rPr>
-        <w:t>February 29, 2020</w:t>
-      </w:r>
-      <w:r>
-        <w:rPr>
-          <w:color w:val="3B3838" w:themeColor="background2" w:themeShade="40"/>
-        </w:rPr>
+        <w:t>March 1, 2020</w:t>
+      </w:r>
+      <w:r>
         <w:fldChar w:fldCharType="end"/>
       </w:r>
     </w:p>
     <w:p>
       <w:pPr>
-        <w:rPr>
-          <w:color w:val="767171" w:themeColor="background2" w:themeShade="80"/>
+        <w:jc w:val="both"/>
+        <w:rPr>
           <w:sz w:val="48"/>
         </w:rPr>
       </w:pPr>
     </w:p>
     <w:p>
       <w:pPr>
+        <w:jc w:val="both"/>
         <w:rPr>
           <w:sz w:val="48"/>
         </w:rPr>
@@ -596,9 +513,9 @@
     </w:p>
     <w:p>
       <w:pPr>
-        <w:rPr>
-          <w:rFonts w:ascii="Times New Roman" w:hAnsi="Times New Roman" w:cs="Times New Roman"/>
-          <w:color w:val="52CBBE"/>
+        <w:jc w:val="both"/>
+        <w:rPr>
+          <w:rFonts w:cs="Times New Roman"/>
           <w:sz w:val="32"/>
           <w:szCs w:val="32"/>
         </w:rPr>
@@ -606,17 +523,16 @@
     </w:p>
     <w:p>
       <w:pPr>
-        <w:rPr>
-          <w:rFonts w:ascii="Times New Roman" w:hAnsi="Times New Roman" w:cs="Times New Roman"/>
-          <w:color w:val="3B3838" w:themeColor="background2" w:themeShade="40"/>
+        <w:jc w:val="both"/>
+        <w:rPr>
+          <w:rFonts w:cs="Times New Roman"/>
           <w:sz w:val="32"/>
           <w:szCs w:val="32"/>
         </w:rPr>
       </w:pPr>
       <w:r>
         <w:rPr>
-          <w:rFonts w:ascii="Times New Roman" w:hAnsi="Times New Roman" w:cs="Times New Roman"/>
-          <w:color w:val="3B3838" w:themeColor="background2" w:themeShade="40"/>
+          <w:rFonts w:cs="Times New Roman"/>
           <w:sz w:val="32"/>
           <w:szCs w:val="32"/>
         </w:rPr>
@@ -629,17 +545,16 @@
           <w:ilvl w:val="0"/>
           <w:numId w:val="1"/>
         </w:numPr>
-        <w:rPr>
-          <w:rFonts w:ascii="Times New Roman" w:hAnsi="Times New Roman" w:cs="Times New Roman"/>
-          <w:color w:val="3B3838" w:themeColor="background2" w:themeShade="40"/>
+        <w:jc w:val="both"/>
+        <w:rPr>
+          <w:rFonts w:cs="Times New Roman"/>
           <w:sz w:val="32"/>
           <w:szCs w:val="32"/>
         </w:rPr>
       </w:pPr>
       <w:r>
         <w:rPr>
-          <w:rFonts w:ascii="Times New Roman" w:hAnsi="Times New Roman" w:cs="Times New Roman"/>
-          <w:color w:val="3B3838" w:themeColor="background2" w:themeShade="40"/>
+          <w:rFonts w:cs="Times New Roman"/>
           <w:sz w:val="32"/>
           <w:szCs w:val="32"/>
           <w:lang w:val="en-US"/>
@@ -653,17 +568,16 @@
           <w:ilvl w:val="0"/>
           <w:numId w:val="1"/>
         </w:numPr>
-        <w:rPr>
-          <w:rFonts w:ascii="Times New Roman" w:hAnsi="Times New Roman" w:cs="Times New Roman"/>
-          <w:color w:val="3B3838" w:themeColor="background2" w:themeShade="40"/>
+        <w:jc w:val="both"/>
+        <w:rPr>
+          <w:rFonts w:cs="Times New Roman"/>
           <w:sz w:val="32"/>
           <w:szCs w:val="32"/>
         </w:rPr>
       </w:pPr>
       <w:r>
         <w:rPr>
-          <w:rFonts w:ascii="Times New Roman" w:hAnsi="Times New Roman" w:cs="Times New Roman"/>
-          <w:color w:val="3B3838" w:themeColor="background2" w:themeShade="40"/>
+          <w:rFonts w:cs="Times New Roman"/>
           <w:sz w:val="32"/>
           <w:szCs w:val="32"/>
           <w:lang w:val="en-US"/>
@@ -677,29 +591,28 @@
           <w:ilvl w:val="1"/>
           <w:numId w:val="1"/>
         </w:numPr>
-        <w:rPr>
-          <w:rFonts w:ascii="Times New Roman" w:hAnsi="Times New Roman" w:cs="Times New Roman"/>
-          <w:color w:val="3B3838" w:themeColor="background2" w:themeShade="40"/>
+        <w:jc w:val="both"/>
+        <w:rPr>
+          <w:rFonts w:cs="Times New Roman"/>
           <w:sz w:val="32"/>
           <w:szCs w:val="32"/>
         </w:rPr>
       </w:pPr>
       <w:r>
         <w:rPr>
-          <w:rFonts w:ascii="Times New Roman" w:hAnsi="Times New Roman" w:cs="Times New Roman"/>
-          <w:color w:val="3B3838" w:themeColor="background2" w:themeShade="40"/>
+          <w:rFonts w:cs="Times New Roman"/>
           <w:sz w:val="32"/>
           <w:szCs w:val="32"/>
           <w:lang w:val="en-US"/>
         </w:rPr>
         <w:t xml:space="preserve">Web Archive : </w:t>
       </w:r>
-      <w:hyperlink r:id="rId7" w:history="1">
+      <w:hyperlink r:id="rId9" w:history="1">
         <w:r>
           <w:rPr>
             <w:rStyle w:val="Hyperlink"/>
-            <w:rFonts w:ascii="Times New Roman" w:hAnsi="Times New Roman" w:cs="Times New Roman"/>
-            <w:color w:val="011830" w:themeColor="hyperlink" w:themeShade="40"/>
+            <w:rFonts w:cs="Times New Roman"/>
+            <w:color w:val="595959" w:themeColor="text1" w:themeTint="A6"/>
             <w:sz w:val="32"/>
             <w:szCs w:val="32"/>
             <w:lang w:val="en-US"/>
@@ -714,17 +627,16 @@
           <w:ilvl w:val="0"/>
           <w:numId w:val="1"/>
         </w:numPr>
-        <w:rPr>
-          <w:rFonts w:ascii="Times New Roman" w:hAnsi="Times New Roman" w:cs="Times New Roman"/>
-          <w:color w:val="3B3838" w:themeColor="background2" w:themeShade="40"/>
+        <w:jc w:val="both"/>
+        <w:rPr>
+          <w:rFonts w:cs="Times New Roman"/>
           <w:sz w:val="32"/>
           <w:szCs w:val="32"/>
         </w:rPr>
       </w:pPr>
       <w:r>
         <w:rPr>
-          <w:rFonts w:ascii="Times New Roman" w:hAnsi="Times New Roman" w:cs="Times New Roman"/>
-          <w:color w:val="3B3838" w:themeColor="background2" w:themeShade="40"/>
+          <w:rFonts w:cs="Times New Roman"/>
           <w:sz w:val="32"/>
           <w:szCs w:val="32"/>
           <w:lang w:val="en-US"/>
@@ -738,17 +650,16 @@
           <w:ilvl w:val="1"/>
           <w:numId w:val="1"/>
         </w:numPr>
-        <w:rPr>
-          <w:rFonts w:ascii="Times New Roman" w:hAnsi="Times New Roman" w:cs="Times New Roman"/>
-          <w:color w:val="3B3838" w:themeColor="background2" w:themeShade="40"/>
+        <w:jc w:val="both"/>
+        <w:rPr>
+          <w:rFonts w:cs="Times New Roman"/>
           <w:sz w:val="32"/>
           <w:szCs w:val="32"/>
         </w:rPr>
       </w:pPr>
       <w:r>
         <w:rPr>
-          <w:rFonts w:ascii="Times New Roman" w:hAnsi="Times New Roman" w:cs="Times New Roman"/>
-          <w:color w:val="3B3838" w:themeColor="background2" w:themeShade="40"/>
+          <w:rFonts w:cs="Times New Roman"/>
           <w:sz w:val="32"/>
           <w:szCs w:val="32"/>
           <w:lang w:val="en-US"/>
@@ -762,27 +673,275 @@
           <w:ilvl w:val="0"/>
           <w:numId w:val="1"/>
         </w:numPr>
-        <w:rPr>
-          <w:rFonts w:ascii="Times New Roman" w:hAnsi="Times New Roman" w:cs="Times New Roman"/>
-          <w:color w:val="3B3838" w:themeColor="background2" w:themeShade="40"/>
-          <w:sz w:val="32"/>
-          <w:szCs w:val="32"/>
-        </w:rPr>
-      </w:pPr>
-      <w:r>
-        <w:rPr>
-          <w:rFonts w:ascii="Times New Roman" w:hAnsi="Times New Roman" w:cs="Times New Roman"/>
-          <w:color w:val="3B3838" w:themeColor="background2" w:themeShade="40"/>
+        <w:jc w:val="both"/>
+        <w:rPr>
+          <w:rFonts w:cs="Times New Roman"/>
           <w:sz w:val="32"/>
           <w:szCs w:val="32"/>
           <w:lang w:val="en-US"/>
         </w:rPr>
+      </w:pPr>
+      <w:r>
+        <w:rPr>
+          <w:rFonts w:cs="Times New Roman"/>
+          <w:sz w:val="32"/>
+          <w:szCs w:val="32"/>
+          <w:lang w:val="en-US"/>
+        </w:rPr>
         <w:t>What are the guidelines for evaluating the value of a Web site? Try to evaluate 2-5 websites based on the guideline and put your judgment</w:t>
       </w:r>
     </w:p>
     <w:p>
+      <w:pPr>
+        <w:jc w:val="both"/>
+        <w:rPr>
+          <w:rStyle w:val="IntenseEmphasis"/>
+          <w:rFonts w:cs="Times New Roman"/>
+          <w:i w:val="0"/>
+          <w:iCs w:val="0"/>
+          <w:color w:val="595959" w:themeColor="text1" w:themeTint="A6"/>
+          <w:sz w:val="32"/>
+          <w:szCs w:val="32"/>
+          <w:lang w:val="en-US"/>
+        </w:rPr>
+      </w:pPr>
+      <w:r>
+        <w:rPr>
+          <w:rFonts w:cs="Times New Roman"/>
+          <w:sz w:val="32"/>
+          <w:szCs w:val="32"/>
+          <w:lang w:val="en-US"/>
+        </w:rPr>
+        <w:br w:type="page"/>
+      </w:r>
+    </w:p>
+    <w:p>
+      <w:pPr>
+        <w:pStyle w:val="Heading1"/>
+        <w:spacing w:after="240" w:line="360" w:lineRule="auto"/>
+        <w:jc w:val="both"/>
+      </w:pPr>
       <w:bookmarkStart w:id="0" w:name="_GoBack"/>
+      <w:r>
+        <w:t>The Evolution of the Internet</w:t>
+      </w:r>
+    </w:p>
+    <w:p>
+      <w:pPr>
+        <w:spacing w:after="240" w:line="360" w:lineRule="auto"/>
+        <w:jc w:val="both"/>
+      </w:pPr>
+      <w:r>
+        <w:t>The internet is a system architecture which allows various computer networks all over the world to share information and communicate. In the few decades of its existence, it has revolutionized the ways people communicate over long distances. However, before the internet came about to get to its current state, the constituting networks were the most advanced ways of communicating in the 1950s and early 1960s. These networks were only capable of communicating over short distances and served specific purposes. These first computer networks included the likes of the airline reservation system -SABRE and the command-and-control system for defence -AUTODIN I.</w:t>
+      </w:r>
+      <w:r>
+        <w:rPr>
+          <w:rFonts w:ascii="Arial" w:hAnsi="Arial" w:cs="Arial"/>
+          <w:color w:val="000000"/>
+          <w:sz w:val="27"/>
+          <w:szCs w:val="27"/>
+          <w:shd w:val="clear" w:color="auto" w:fill="FFFFFF"/>
+        </w:rPr>
+        <w:t xml:space="preserve"> </w:t>
+      </w:r>
+      <w:r>
+        <w:t xml:space="preserve">By the early 1960s computer manufacturers had begun to use semiconductor technology in commercial products, and both conventional batch-processing and time-sharing systems were in place in many large, technologically advanced companies. Time-sharing systems allowed a computer’s resources to be shared in rapid succession with multiple users, cycling through the queue of users so quickly that the computer appeared dedicated to each user’s tasks despite the existence of many others accessing the system “simultaneously.” This led to the notion of sharing computer resources (called host computers or simply hosts) over an entire network. Host-to-host interactions were envisioned, along with access to specialized resources (such as supercomputers and mass storage systems) and interactive access by remote users to the computational powers of time-sharing systems located elsewhere. These ideas were first realized in ARPANET, which established the first host-to-host network connection on October 29, 1969. It was created by the Advanced Research Projects Agency (ARPA) of the U.S. Department of </w:t>
+      </w:r>
+      <w:proofErr w:type="spellStart"/>
+      <w:r>
+        <w:t>Defense</w:t>
+      </w:r>
+      <w:proofErr w:type="spellEnd"/>
+      <w:r>
+        <w:t>. ARPANET was one of the first general-purpose computer networks. It connected time-sharing computers at government-supported research sites, principally universities in the United States, and it soon became a critical piece of infrastructure for the computer science research community in the United States. Tools and applications—such as the simple mail transfer protocol (SMTP, commonly referred to as e-mail), for sending short messages, and the file transfer protocol (FTP), for longer transmissions—quickly emerged. In order to achieve cost-effective interactive communications between computers, which typically communicate in short bursts of data, ARPANET employed the new technology of packet switching. Packet switching takes large messages (or chunks of computer data) and breaks them into smaller, manageable pieces (known as packets) that can travel independently over any available circuit to the target destination, where the pieces are reassembled. Thus, unlike traditional voice communications, packet switching does not require a single dedicated circuit between each pair of users.</w:t>
+      </w:r>
+      <w:r>
+        <w:t xml:space="preserve"> </w:t>
+      </w:r>
+    </w:p>
+    <w:p>
+      <w:pPr>
+        <w:spacing w:after="240" w:line="360" w:lineRule="auto"/>
+        <w:jc w:val="both"/>
+      </w:pPr>
+      <w:r>
+        <w:t>The name ARPANET was used for all sorts of communications between computers until 1982; which is when the name was changed to “Internet” to represent the world wide communication between computers- not to be confused with “internet” which just refers to local connections. Even though the Internet offered a means of communication reliable at the time, establishing that very connection required much effort not to mention it was not human-friendly as it required the IP-address (a combination of numbers that points to a specific computer on the internet). This problem was solved in 1984 when the DNS servers came into action. The DNS servers mapped the IP-address from an easy to remember domain name.</w:t>
+      </w:r>
+    </w:p>
+    <w:p>
+      <w:pPr>
+        <w:spacing w:after="240" w:line="360" w:lineRule="auto"/>
+        <w:jc w:val="both"/>
+      </w:pPr>
+      <w:r>
+        <w:t xml:space="preserve">Following the experimentations in linking a commercial electronic mail (e-mail) service in 1988, Tim </w:t>
+      </w:r>
+      <w:proofErr w:type="spellStart"/>
+      <w:r>
+        <w:t>Berner</w:t>
+      </w:r>
+      <w:proofErr w:type="spellEnd"/>
+      <w:r>
+        <w:t xml:space="preserve"> Lee prepared a proposal for the World Wide </w:t>
+      </w:r>
+      <w:proofErr w:type="gramStart"/>
+      <w:r>
+        <w:t>Web(</w:t>
+      </w:r>
+      <w:proofErr w:type="gramEnd"/>
+      <w:r>
+        <w:t>WWW) to convince CERN that a global hypertext system was in their best interest. After the commercialization of the Internet, the WWW was first integrated into an application called Mosaic, the first graphical web browser made in 1993 at the University of Illinois. Mosaic,</w:t>
+      </w:r>
+      <w:r>
+        <w:t xml:space="preserve"> through its “point-and-click” interface, simplified access, retrieval, and display of files through the Internet</w:t>
+      </w:r>
+      <w:r>
+        <w:t>.</w:t>
+      </w:r>
+    </w:p>
+    <w:p>
+      <w:pPr>
+        <w:spacing w:after="240" w:line="360" w:lineRule="auto"/>
+        <w:jc w:val="both"/>
+      </w:pPr>
+      <w:r>
+        <w:t>Following the commercialization of the Internet, numerous web services started to emerge over the years. Some of the more popular web services included:</w:t>
+      </w:r>
+    </w:p>
+    <w:p>
+      <w:pPr>
+        <w:pStyle w:val="ListParagraph"/>
+        <w:numPr>
+          <w:ilvl w:val="0"/>
+          <w:numId w:val="4"/>
+        </w:numPr>
+        <w:spacing w:after="240" w:line="360" w:lineRule="auto"/>
+        <w:jc w:val="both"/>
+      </w:pPr>
+      <w:r>
+        <w:t>E-commerce services such as eBay and Amazon</w:t>
+      </w:r>
+    </w:p>
+    <w:p>
+      <w:pPr>
+        <w:pStyle w:val="ListParagraph"/>
+        <w:numPr>
+          <w:ilvl w:val="0"/>
+          <w:numId w:val="4"/>
+        </w:numPr>
+        <w:spacing w:after="240" w:line="360" w:lineRule="auto"/>
+        <w:jc w:val="both"/>
+      </w:pPr>
+      <w:r>
+        <w:t>Webmail services such as Hotmail</w:t>
+      </w:r>
+    </w:p>
+    <w:p>
+      <w:pPr>
+        <w:pStyle w:val="ListParagraph"/>
+        <w:numPr>
+          <w:ilvl w:val="0"/>
+          <w:numId w:val="4"/>
+        </w:numPr>
+        <w:spacing w:after="240" w:line="360" w:lineRule="auto"/>
+        <w:jc w:val="both"/>
+      </w:pPr>
+      <w:r>
+        <w:t>Search engines such as Gopher and Google</w:t>
+      </w:r>
+    </w:p>
+    <w:p>
+      <w:pPr>
+        <w:pStyle w:val="ListParagraph"/>
+        <w:numPr>
+          <w:ilvl w:val="0"/>
+          <w:numId w:val="4"/>
+        </w:numPr>
+        <w:spacing w:after="240" w:line="360" w:lineRule="auto"/>
+        <w:jc w:val="both"/>
+      </w:pPr>
+      <w:r>
+        <w:t xml:space="preserve">Wikipedia, Facebook, </w:t>
+      </w:r>
+      <w:proofErr w:type="spellStart"/>
+      <w:r>
+        <w:t>Youtube</w:t>
+      </w:r>
+      <w:proofErr w:type="spellEnd"/>
+      <w:r>
+        <w:t>, Skype, Hulu and many more web services</w:t>
+      </w:r>
       <w:bookmarkEnd w:id="0"/>
+      <w:r>
+        <w:br w:type="page"/>
+      </w:r>
+    </w:p>
+    <w:p>
+      <w:pPr>
+        <w:jc w:val="both"/>
+      </w:pPr>
+    </w:p>
+    <w:p>
+      <w:pPr>
+        <w:pStyle w:val="Heading1"/>
+        <w:jc w:val="both"/>
+        <w:rPr>
+          <w:rFonts w:ascii="Arial" w:eastAsia="Times New Roman" w:hAnsi="Arial" w:cs="Arial"/>
+          <w:color w:val="3B3B3B"/>
+          <w:sz w:val="18"/>
+          <w:szCs w:val="18"/>
+        </w:rPr>
+      </w:pPr>
+      <w:r>
+        <w:t>References</w:t>
+      </w:r>
+    </w:p>
+    <w:p>
+      <w:pPr>
+        <w:jc w:val="both"/>
+      </w:pPr>
+      <w:r>
+        <w:t xml:space="preserve">A timeline on the History of the Internet - </w:t>
+      </w:r>
+      <w:hyperlink r:id="rId10" w:history="1">
+        <w:r>
+          <w:rPr>
+            <w:rStyle w:val="Hyperlink"/>
+          </w:rPr>
+          <w:t>https://www.behance.net/gallery/6310935/History-of-the-Internet-Infographic</w:t>
+        </w:r>
+      </w:hyperlink>
+    </w:p>
+    <w:p>
+      <w:r>
+        <w:t xml:space="preserve">Internet | Description, History, &amp; Facts | Britannica </w:t>
+      </w:r>
+      <w:r>
+        <w:t>-</w:t>
+      </w:r>
+      <w:r>
+        <w:t xml:space="preserve"> </w:t>
+      </w:r>
+      <w:hyperlink r:id="rId11" w:history="1">
+        <w:r>
+          <w:rPr>
+            <w:rStyle w:val="Hyperlink"/>
+          </w:rPr>
+          <w:t>https://www.britannica.com/technolog</w:t>
+        </w:r>
+        <w:r>
+          <w:rPr>
+            <w:rStyle w:val="Hyperlink"/>
+          </w:rPr>
+          <w:t>y</w:t>
+        </w:r>
+        <w:r>
+          <w:rPr>
+            <w:rStyle w:val="Hyperlink"/>
+          </w:rPr>
+          <w:t>/Internet</w:t>
+        </w:r>
+      </w:hyperlink>
     </w:p>
     <w:sectPr>
       <w:pgSz w:w="11906" w:h="16838"/>
@@ -797,6 +956,136 @@
 <file path=word/numbering.xml><?xml version="1.0" encoding="utf-8"?>
 <w:numbering xmlns:wpc="http://schemas.microsoft.com/office/word/2010/wordprocessingCanvas" xmlns:cx="http://schemas.microsoft.com/office/drawing/2014/chartex" xmlns:cx1="http://schemas.microsoft.com/office/drawing/2015/9/8/chartex" xmlns:mc="http://schemas.openxmlformats.org/markup-compatibility/2006" xmlns:o="urn:schemas-microsoft-com:office:office" xmlns:r="http://schemas.openxmlformats.org/officeDocument/2006/relationships" xmlns:m="http://schemas.openxmlformats.org/officeDocument/2006/math" xmlns:v="urn:schemas-microsoft-com:vml" xmlns:wp14="http://schemas.microsoft.com/office/word/2010/wordprocessingDrawing" xmlns:wp="http://schemas.openxmlformats.org/drawingml/2006/wordprocessingDrawing" xmlns:w10="urn:schemas-microsoft-com:office:word" xmlns:w="http://schemas.openxmlformats.org/wordprocessingml/2006/main" xmlns:w14="http://schemas.microsoft.com/office/word/2010/wordml" xmlns:w15="http://schemas.microsoft.com/office/word/2012/wordml" xmlns:w16se="http://schemas.microsoft.com/office/word/2015/wordml/symex" xmlns:wpg="http://schemas.microsoft.com/office/word/2010/wordprocessingGroup" xmlns:wpi="http://schemas.microsoft.com/office/word/2010/wordprocessingInk" xmlns:wne="http://schemas.microsoft.com/office/word/2006/wordml" xmlns:wps="http://schemas.microsoft.com/office/word/2010/wordprocessingShape" mc:Ignorable="w14 w15 w16se wp14">
   <w:abstractNum w:abstractNumId="0" w15:restartNumberingAfterBreak="0">
+    <w:nsid w:val="FFFFFF89"/>
+    <w:multiLevelType w:val="singleLevel"/>
+    <w:tmpl w:val="08090001"/>
+    <w:lvl w:ilvl="0">
+      <w:start w:val="1"/>
+      <w:numFmt w:val="bullet"/>
+      <w:lvlText w:val=""/>
+      <w:lvlJc w:val="left"/>
+      <w:pPr>
+        <w:ind w:left="360" w:hanging="360"/>
+      </w:pPr>
+      <w:rPr>
+        <w:rFonts w:ascii="Symbol" w:hAnsi="Symbol" w:hint="default"/>
+      </w:rPr>
+    </w:lvl>
+  </w:abstractNum>
+  <w:abstractNum w:abstractNumId="1" w15:restartNumberingAfterBreak="0">
+    <w:nsid w:val="085144D4"/>
+    <w:multiLevelType w:val="hybridMultilevel"/>
+    <w:tmpl w:val="87FEA596"/>
+    <w:lvl w:ilvl="0" w:tplc="08090001">
+      <w:start w:val="1"/>
+      <w:numFmt w:val="bullet"/>
+      <w:lvlText w:val=""/>
+      <w:lvlJc w:val="left"/>
+      <w:pPr>
+        <w:ind w:left="4320" w:hanging="360"/>
+      </w:pPr>
+      <w:rPr>
+        <w:rFonts w:ascii="Symbol" w:hAnsi="Symbol" w:hint="default"/>
+      </w:rPr>
+    </w:lvl>
+    <w:lvl w:ilvl="1" w:tplc="08090003" w:tentative="1">
+      <w:start w:val="1"/>
+      <w:numFmt w:val="bullet"/>
+      <w:lvlText w:val="o"/>
+      <w:lvlJc w:val="left"/>
+      <w:pPr>
+        <w:ind w:left="5040" w:hanging="360"/>
+      </w:pPr>
+      <w:rPr>
+        <w:rFonts w:ascii="Courier New" w:hAnsi="Courier New" w:cs="Courier New" w:hint="default"/>
+      </w:rPr>
+    </w:lvl>
+    <w:lvl w:ilvl="2" w:tplc="08090005" w:tentative="1">
+      <w:start w:val="1"/>
+      <w:numFmt w:val="bullet"/>
+      <w:lvlText w:val=""/>
+      <w:lvlJc w:val="left"/>
+      <w:pPr>
+        <w:ind w:left="5760" w:hanging="360"/>
+      </w:pPr>
+      <w:rPr>
+        <w:rFonts w:ascii="Wingdings" w:hAnsi="Wingdings" w:hint="default"/>
+      </w:rPr>
+    </w:lvl>
+    <w:lvl w:ilvl="3" w:tplc="08090001" w:tentative="1">
+      <w:start w:val="1"/>
+      <w:numFmt w:val="bullet"/>
+      <w:lvlText w:val=""/>
+      <w:lvlJc w:val="left"/>
+      <w:pPr>
+        <w:ind w:left="6480" w:hanging="360"/>
+      </w:pPr>
+      <w:rPr>
+        <w:rFonts w:ascii="Symbol" w:hAnsi="Symbol" w:hint="default"/>
+      </w:rPr>
+    </w:lvl>
+    <w:lvl w:ilvl="4" w:tplc="08090003" w:tentative="1">
+      <w:start w:val="1"/>
+      <w:numFmt w:val="bullet"/>
+      <w:lvlText w:val="o"/>
+      <w:lvlJc w:val="left"/>
+      <w:pPr>
+        <w:ind w:left="7200" w:hanging="360"/>
+      </w:pPr>
+      <w:rPr>
+        <w:rFonts w:ascii="Courier New" w:hAnsi="Courier New" w:cs="Courier New" w:hint="default"/>
+      </w:rPr>
+    </w:lvl>
+    <w:lvl w:ilvl="5" w:tplc="08090005" w:tentative="1">
+      <w:start w:val="1"/>
+      <w:numFmt w:val="bullet"/>
+      <w:lvlText w:val=""/>
+      <w:lvlJc w:val="left"/>
+      <w:pPr>
+        <w:ind w:left="7920" w:hanging="360"/>
+      </w:pPr>
+      <w:rPr>
+        <w:rFonts w:ascii="Wingdings" w:hAnsi="Wingdings" w:hint="default"/>
+      </w:rPr>
+    </w:lvl>
+    <w:lvl w:ilvl="6" w:tplc="08090001" w:tentative="1">
+      <w:start w:val="1"/>
+      <w:numFmt w:val="bullet"/>
+      <w:lvlText w:val=""/>
+      <w:lvlJc w:val="left"/>
+      <w:pPr>
+        <w:ind w:left="8640" w:hanging="360"/>
+      </w:pPr>
+      <w:rPr>
+        <w:rFonts w:ascii="Symbol" w:hAnsi="Symbol" w:hint="default"/>
+      </w:rPr>
+    </w:lvl>
+    <w:lvl w:ilvl="7" w:tplc="08090003" w:tentative="1">
+      <w:start w:val="1"/>
+      <w:numFmt w:val="bullet"/>
+      <w:lvlText w:val="o"/>
+      <w:lvlJc w:val="left"/>
+      <w:pPr>
+        <w:ind w:left="9360" w:hanging="360"/>
+      </w:pPr>
+      <w:rPr>
+        <w:rFonts w:ascii="Courier New" w:hAnsi="Courier New" w:cs="Courier New" w:hint="default"/>
+      </w:rPr>
+    </w:lvl>
+    <w:lvl w:ilvl="8" w:tplc="08090005" w:tentative="1">
+      <w:start w:val="1"/>
+      <w:numFmt w:val="bullet"/>
+      <w:lvlText w:val=""/>
+      <w:lvlJc w:val="left"/>
+      <w:pPr>
+        <w:ind w:left="10080" w:hanging="360"/>
+      </w:pPr>
+      <w:rPr>
+        <w:rFonts w:ascii="Wingdings" w:hAnsi="Wingdings" w:hint="default"/>
+      </w:rPr>
+    </w:lvl>
+  </w:abstractNum>
+  <w:abstractNum w:abstractNumId="2" w15:restartNumberingAfterBreak="0">
     <w:nsid w:val="1CA50F56"/>
     <w:multiLevelType w:val="hybridMultilevel"/>
     <w:tmpl w:val="0D526C6A"/>
@@ -935,7 +1224,129 @@
       </w:rPr>
     </w:lvl>
   </w:abstractNum>
+  <w:abstractNum w:abstractNumId="3" w15:restartNumberingAfterBreak="0">
+    <w:nsid w:val="51F60211"/>
+    <w:multiLevelType w:val="hybridMultilevel"/>
+    <w:tmpl w:val="E042EC96"/>
+    <w:lvl w:ilvl="0" w:tplc="08090001">
+      <w:start w:val="1"/>
+      <w:numFmt w:val="bullet"/>
+      <w:lvlText w:val=""/>
+      <w:lvlJc w:val="left"/>
+      <w:pPr>
+        <w:ind w:left="720" w:hanging="360"/>
+      </w:pPr>
+      <w:rPr>
+        <w:rFonts w:ascii="Symbol" w:hAnsi="Symbol" w:hint="default"/>
+      </w:rPr>
+    </w:lvl>
+    <w:lvl w:ilvl="1" w:tplc="08090003" w:tentative="1">
+      <w:start w:val="1"/>
+      <w:numFmt w:val="bullet"/>
+      <w:lvlText w:val="o"/>
+      <w:lvlJc w:val="left"/>
+      <w:pPr>
+        <w:ind w:left="1440" w:hanging="360"/>
+      </w:pPr>
+      <w:rPr>
+        <w:rFonts w:ascii="Courier New" w:hAnsi="Courier New" w:cs="Courier New" w:hint="default"/>
+      </w:rPr>
+    </w:lvl>
+    <w:lvl w:ilvl="2" w:tplc="08090005" w:tentative="1">
+      <w:start w:val="1"/>
+      <w:numFmt w:val="bullet"/>
+      <w:lvlText w:val=""/>
+      <w:lvlJc w:val="left"/>
+      <w:pPr>
+        <w:ind w:left="2160" w:hanging="360"/>
+      </w:pPr>
+      <w:rPr>
+        <w:rFonts w:ascii="Wingdings" w:hAnsi="Wingdings" w:hint="default"/>
+      </w:rPr>
+    </w:lvl>
+    <w:lvl w:ilvl="3" w:tplc="08090001" w:tentative="1">
+      <w:start w:val="1"/>
+      <w:numFmt w:val="bullet"/>
+      <w:lvlText w:val=""/>
+      <w:lvlJc w:val="left"/>
+      <w:pPr>
+        <w:ind w:left="2880" w:hanging="360"/>
+      </w:pPr>
+      <w:rPr>
+        <w:rFonts w:ascii="Symbol" w:hAnsi="Symbol" w:hint="default"/>
+      </w:rPr>
+    </w:lvl>
+    <w:lvl w:ilvl="4" w:tplc="08090003" w:tentative="1">
+      <w:start w:val="1"/>
+      <w:numFmt w:val="bullet"/>
+      <w:lvlText w:val="o"/>
+      <w:lvlJc w:val="left"/>
+      <w:pPr>
+        <w:ind w:left="3600" w:hanging="360"/>
+      </w:pPr>
+      <w:rPr>
+        <w:rFonts w:ascii="Courier New" w:hAnsi="Courier New" w:cs="Courier New" w:hint="default"/>
+      </w:rPr>
+    </w:lvl>
+    <w:lvl w:ilvl="5" w:tplc="08090005" w:tentative="1">
+      <w:start w:val="1"/>
+      <w:numFmt w:val="bullet"/>
+      <w:lvlText w:val=""/>
+      <w:lvlJc w:val="left"/>
+      <w:pPr>
+        <w:ind w:left="4320" w:hanging="360"/>
+      </w:pPr>
+      <w:rPr>
+        <w:rFonts w:ascii="Wingdings" w:hAnsi="Wingdings" w:hint="default"/>
+      </w:rPr>
+    </w:lvl>
+    <w:lvl w:ilvl="6" w:tplc="08090001" w:tentative="1">
+      <w:start w:val="1"/>
+      <w:numFmt w:val="bullet"/>
+      <w:lvlText w:val=""/>
+      <w:lvlJc w:val="left"/>
+      <w:pPr>
+        <w:ind w:left="5040" w:hanging="360"/>
+      </w:pPr>
+      <w:rPr>
+        <w:rFonts w:ascii="Symbol" w:hAnsi="Symbol" w:hint="default"/>
+      </w:rPr>
+    </w:lvl>
+    <w:lvl w:ilvl="7" w:tplc="08090003" w:tentative="1">
+      <w:start w:val="1"/>
+      <w:numFmt w:val="bullet"/>
+      <w:lvlText w:val="o"/>
+      <w:lvlJc w:val="left"/>
+      <w:pPr>
+        <w:ind w:left="5760" w:hanging="360"/>
+      </w:pPr>
+      <w:rPr>
+        <w:rFonts w:ascii="Courier New" w:hAnsi="Courier New" w:cs="Courier New" w:hint="default"/>
+      </w:rPr>
+    </w:lvl>
+    <w:lvl w:ilvl="8" w:tplc="08090005" w:tentative="1">
+      <w:start w:val="1"/>
+      <w:numFmt w:val="bullet"/>
+      <w:lvlText w:val=""/>
+      <w:lvlJc w:val="left"/>
+      <w:pPr>
+        <w:ind w:left="6480" w:hanging="360"/>
+      </w:pPr>
+      <w:rPr>
+        <w:rFonts w:ascii="Wingdings" w:hAnsi="Wingdings" w:hint="default"/>
+      </w:rPr>
+    </w:lvl>
+  </w:abstractNum>
   <w:num w:numId="1">
+    <w:abstractNumId w:val="2"/>
+  </w:num>
+  <w:num w:numId="2">
+    <w:abstractNumId w:val="3"/>
+  </w:num>
+  <w:num w:numId="3">
+    <w:abstractNumId w:val="1"/>
+  </w:num>
+  <w:num w:numId="4">
     <w:abstractNumId w:val="0"/>
   </w:num>
 </w:numbering>
@@ -1334,12 +1745,80 @@
   <w:style w:type="paragraph" w:default="1" w:styleId="Normal">
     <w:name w:val="Normal"/>
     <w:qFormat/>
-    <w:rsid w:val="00416751"/>
+    <w:rsid w:val="008E7528"/>
+    <w:rPr>
+      <w:rFonts w:ascii="Times New Roman" w:hAnsi="Times New Roman"/>
+      <w:color w:val="595959" w:themeColor="text1" w:themeTint="A6"/>
+      <w:sz w:val="24"/>
+    </w:rPr>
+  </w:style>
+  <w:style w:type="paragraph" w:styleId="Heading1">
+    <w:name w:val="heading 1"/>
+    <w:basedOn w:val="Normal"/>
+    <w:next w:val="Normal"/>
+    <w:link w:val="Heading1Char"/>
+    <w:uiPriority w:val="9"/>
+    <w:qFormat/>
+    <w:rsid w:val="008E7528"/>
+    <w:pPr>
+      <w:keepNext/>
+      <w:keepLines/>
+      <w:spacing w:before="240" w:after="0"/>
+      <w:outlineLvl w:val="0"/>
+    </w:pPr>
+    <w:rPr>
+      <w:rFonts w:eastAsiaTheme="majorEastAsia" w:cstheme="majorBidi"/>
+      <w:color w:val="2E9A8D"/>
+      <w:sz w:val="32"/>
+      <w:szCs w:val="32"/>
+    </w:rPr>
+  </w:style>
+  <w:style w:type="paragraph" w:styleId="Heading2">
+    <w:name w:val="heading 2"/>
+    <w:basedOn w:val="Normal"/>
+    <w:next w:val="Normal"/>
+    <w:link w:val="Heading2Char"/>
+    <w:uiPriority w:val="9"/>
+    <w:unhideWhenUsed/>
+    <w:qFormat/>
+    <w:rsid w:val="008E7528"/>
+    <w:pPr>
+      <w:keepNext/>
+      <w:keepLines/>
+      <w:spacing w:before="40" w:after="0"/>
+      <w:outlineLvl w:val="1"/>
+    </w:pPr>
+    <w:rPr>
+      <w:rFonts w:asciiTheme="majorHAnsi" w:eastAsiaTheme="majorEastAsia" w:hAnsiTheme="majorHAnsi" w:cstheme="majorBidi"/>
+      <w:color w:val="52CBBE"/>
+      <w:sz w:val="28"/>
+      <w:szCs w:val="26"/>
+    </w:rPr>
+  </w:style>
+  <w:style w:type="paragraph" w:styleId="Heading3">
+    <w:name w:val="heading 3"/>
+    <w:basedOn w:val="Normal"/>
+    <w:next w:val="Normal"/>
+    <w:link w:val="Heading3Char"/>
+    <w:uiPriority w:val="9"/>
+    <w:unhideWhenUsed/>
+    <w:qFormat/>
+    <w:rsid w:val="00E53658"/>
+    <w:pPr>
+      <w:keepNext/>
+      <w:keepLines/>
+      <w:spacing w:before="40" w:after="0"/>
+      <w:outlineLvl w:val="2"/>
+    </w:pPr>
+    <w:rPr>
+      <w:rFonts w:asciiTheme="majorHAnsi" w:eastAsiaTheme="majorEastAsia" w:hAnsiTheme="majorHAnsi" w:cstheme="majorBidi"/>
+      <w:color w:val="1F4D78" w:themeColor="accent1" w:themeShade="7F"/>
+      <w:szCs w:val="24"/>
+    </w:rPr>
   </w:style>
   <w:style w:type="character" w:default="1" w:styleId="DefaultParagraphFont">
     <w:name w:val="Default Paragraph Font"/>
     <w:uiPriority w:val="1"/>
-    <w:semiHidden/>
     <w:unhideWhenUsed/>
   </w:style>
   <w:style w:type="table" w:default="1" w:styleId="TableNormal">
@@ -1373,6 +1852,139 @@
       <w:color w:val="0563C1" w:themeColor="hyperlink"/>
       <w:u w:val="single"/>
     </w:rPr>
+  </w:style>
+  <w:style w:type="paragraph" w:styleId="ListParagraph">
+    <w:name w:val="List Paragraph"/>
+    <w:basedOn w:val="ListBullet"/>
+    <w:uiPriority w:val="34"/>
+    <w:qFormat/>
+    <w:rsid w:val="008E7528"/>
+    <w:pPr>
+      <w:ind w:left="720"/>
+    </w:pPr>
+  </w:style>
+  <w:style w:type="character" w:customStyle="1" w:styleId="Heading1Char">
+    <w:name w:val="Heading 1 Char"/>
+    <w:basedOn w:val="DefaultParagraphFont"/>
+    <w:link w:val="Heading1"/>
+    <w:uiPriority w:val="9"/>
+    <w:rsid w:val="008E7528"/>
+    <w:rPr>
+      <w:rFonts w:ascii="Times New Roman" w:eastAsiaTheme="majorEastAsia" w:hAnsi="Times New Roman" w:cstheme="majorBidi"/>
+      <w:color w:val="2E9A8D"/>
+      <w:sz w:val="32"/>
+      <w:szCs w:val="32"/>
+    </w:rPr>
+  </w:style>
+  <w:style w:type="character" w:customStyle="1" w:styleId="Heading2Char">
+    <w:name w:val="Heading 2 Char"/>
+    <w:basedOn w:val="DefaultParagraphFont"/>
+    <w:link w:val="Heading2"/>
+    <w:uiPriority w:val="9"/>
+    <w:rsid w:val="008E7528"/>
+    <w:rPr>
+      <w:rFonts w:asciiTheme="majorHAnsi" w:eastAsiaTheme="majorEastAsia" w:hAnsiTheme="majorHAnsi" w:cstheme="majorBidi"/>
+      <w:color w:val="52CBBE"/>
+      <w:sz w:val="28"/>
+      <w:szCs w:val="26"/>
+    </w:rPr>
+  </w:style>
+  <w:style w:type="paragraph" w:styleId="Title">
+    <w:name w:val="Title"/>
+    <w:basedOn w:val="Normal"/>
+    <w:next w:val="Normal"/>
+    <w:link w:val="TitleChar"/>
+    <w:uiPriority w:val="10"/>
+    <w:qFormat/>
+    <w:rsid w:val="008E7528"/>
+    <w:pPr>
+      <w:spacing w:after="0" w:line="240" w:lineRule="auto"/>
+      <w:contextualSpacing/>
+    </w:pPr>
+    <w:rPr>
+      <w:rFonts w:asciiTheme="majorHAnsi" w:eastAsiaTheme="majorEastAsia" w:hAnsiTheme="majorHAnsi" w:cstheme="majorBidi"/>
+      <w:color w:val="auto"/>
+      <w:spacing w:val="-10"/>
+      <w:kern w:val="28"/>
+      <w:sz w:val="56"/>
+      <w:szCs w:val="56"/>
+    </w:rPr>
+  </w:style>
+  <w:style w:type="character" w:customStyle="1" w:styleId="TitleChar">
+    <w:name w:val="Title Char"/>
+    <w:basedOn w:val="DefaultParagraphFont"/>
+    <w:link w:val="Title"/>
+    <w:uiPriority w:val="10"/>
+    <w:rsid w:val="008E7528"/>
+    <w:rPr>
+      <w:rFonts w:asciiTheme="majorHAnsi" w:eastAsiaTheme="majorEastAsia" w:hAnsiTheme="majorHAnsi" w:cstheme="majorBidi"/>
+      <w:spacing w:val="-10"/>
+      <w:kern w:val="28"/>
+      <w:sz w:val="56"/>
+      <w:szCs w:val="56"/>
+    </w:rPr>
+  </w:style>
+  <w:style w:type="character" w:styleId="IntenseEmphasis">
+    <w:name w:val="Intense Emphasis"/>
+    <w:basedOn w:val="DefaultParagraphFont"/>
+    <w:uiPriority w:val="21"/>
+    <w:qFormat/>
+    <w:rsid w:val="008E7528"/>
+    <w:rPr>
+      <w:i/>
+      <w:iCs/>
+      <w:color w:val="5B9BD5" w:themeColor="accent1"/>
+    </w:rPr>
+  </w:style>
+  <w:style w:type="character" w:styleId="FollowedHyperlink">
+    <w:name w:val="FollowedHyperlink"/>
+    <w:basedOn w:val="DefaultParagraphFont"/>
+    <w:uiPriority w:val="99"/>
+    <w:semiHidden/>
+    <w:unhideWhenUsed/>
+    <w:rsid w:val="00E53658"/>
+    <w:rPr>
+      <w:color w:val="954F72" w:themeColor="followedHyperlink"/>
+      <w:u w:val="single"/>
+    </w:rPr>
+  </w:style>
+  <w:style w:type="paragraph" w:styleId="NoSpacing">
+    <w:name w:val="No Spacing"/>
+    <w:uiPriority w:val="1"/>
+    <w:qFormat/>
+    <w:rsid w:val="00E53658"/>
+    <w:pPr>
+      <w:spacing w:after="0" w:line="240" w:lineRule="auto"/>
+    </w:pPr>
+    <w:rPr>
+      <w:rFonts w:ascii="Times New Roman" w:hAnsi="Times New Roman"/>
+      <w:color w:val="595959" w:themeColor="text1" w:themeTint="A6"/>
+      <w:sz w:val="24"/>
+    </w:rPr>
+  </w:style>
+  <w:style w:type="character" w:customStyle="1" w:styleId="Heading3Char">
+    <w:name w:val="Heading 3 Char"/>
+    <w:basedOn w:val="DefaultParagraphFont"/>
+    <w:link w:val="Heading3"/>
+    <w:uiPriority w:val="9"/>
+    <w:rsid w:val="00E53658"/>
+    <w:rPr>
+      <w:rFonts w:asciiTheme="majorHAnsi" w:eastAsiaTheme="majorEastAsia" w:hAnsiTheme="majorHAnsi" w:cstheme="majorBidi"/>
+      <w:color w:val="1F4D78" w:themeColor="accent1" w:themeShade="7F"/>
+      <w:sz w:val="24"/>
+      <w:szCs w:val="24"/>
+    </w:rPr>
+  </w:style>
+  <w:style w:type="paragraph" w:styleId="ListBullet">
+    <w:name w:val="List Bullet"/>
+    <w:basedOn w:val="Normal"/>
+    <w:uiPriority w:val="99"/>
+    <w:semiHidden/>
+    <w:unhideWhenUsed/>
+    <w:rsid w:val="00E53658"/>
+    <w:pPr>
+      <w:contextualSpacing/>
+    </w:pPr>
   </w:style>
 </w:styles>
 </file>
@@ -1636,4 +2248,16 @@
     </a:ext>
   </a:extLst>
 </a:theme>
+</file>
+
+<file path=customXml/item1.xml><?xml version="1.0" encoding="utf-8"?>
+<b:Sources xmlns:b="http://schemas.openxmlformats.org/officeDocument/2006/bibliography" xmlns="http://schemas.openxmlformats.org/officeDocument/2006/bibliography" SelectedStyle="\APASixthEditionOfficeOnline.xsl" StyleName="APA" Version="6"/>
+</file>
+
+<file path=customXml/itemProps1.xml><?xml version="1.0" encoding="utf-8"?>
+<ds:datastoreItem xmlns:ds="http://schemas.openxmlformats.org/officeDocument/2006/customXml" ds:itemID="{CB0AF79F-6472-4EE6-BD70-2C2ABEFECC3E}">
+  <ds:schemaRefs>
+    <ds:schemaRef ds:uri="http://schemas.openxmlformats.org/officeDocument/2006/bibliography"/>
+  </ds:schemaRefs>
+</ds:datastoreItem>
 </file>
</xml_diff>